<commit_message>
Uploaded from Skills network labs
</commit_message>
<xml_diff>
--- a/Capstone_project_report.docx
+++ b/Capstone_project_report.docx
@@ -3565,18 +3565,16 @@
         </w:rPr>
         <w:t xml:space="preserve">Python data science tools will be used to help analyze the data. Completed code can be found here: </w:t>
       </w:r>
-      <w:hyperlink r:id="rId13" w:history="1">
-        <w:r>
-          <w:rPr>
-            <w:rStyle w:val="Hyperlink"/>
-            <w:rFonts w:ascii="Arial" w:hAnsi="Arial" w:cs="Arial"/>
-            <w:color w:val="FF0000"/>
-            <w:sz w:val="28"/>
-            <w:szCs w:val="28"/>
-          </w:rPr>
-          <w:t>https://github.com/lethien/coursera-ibm-ds-capstone/blob/master/Capstone_Analyze.ipynb</w:t>
-        </w:r>
-      </w:hyperlink>
+      <w:r>
+        <w:rPr>
+          <w:rFonts w:ascii="Arial" w:hAnsi="Arial" w:cs="Arial"/>
+          <w:sz w:val="28"/>
+          <w:szCs w:val="28"/>
+        </w:rPr>
+        <w:t>https://github.com/rdbhagwat/Coursera_Capstone/blob/master/Neighborhoods-Atlanta-Analysis.ipynb</w:t>
+      </w:r>
+      <w:bookmarkStart w:id="4" w:name="_GoBack"/>
+      <w:bookmarkEnd w:id="4"/>
     </w:p>
     <w:p>
       <w:pPr>
@@ -3592,7 +3590,7 @@
           <w:szCs w:val="28"/>
         </w:rPr>
       </w:pPr>
-      <w:bookmarkStart w:id="4" w:name="_Toc27124227"/>
+      <w:bookmarkStart w:id="5" w:name="_Toc27124227"/>
       <w:r>
         <w:rPr>
           <w:rFonts w:ascii="Arial" w:hAnsi="Arial" w:cs="Arial"/>
@@ -3641,7 +3639,7 @@
         </w:rPr>
         <w:t>:</w:t>
       </w:r>
-      <w:bookmarkEnd w:id="4"/>
+      <w:bookmarkEnd w:id="5"/>
     </w:p>
     <w:p>
       <w:pPr>
@@ -4047,7 +4045,7 @@
                     </pic:cNvPicPr>
                   </pic:nvPicPr>
                   <pic:blipFill>
-                    <a:blip r:embed="rId14" cstate="print">
+                    <a:blip r:embed="rId13" cstate="print">
                       <a:extLst>
                         <a:ext uri="{28A0092B-C50C-407E-A947-70E740481C1C}">
                           <a14:useLocalDpi xmlns:a14="http://schemas.microsoft.com/office/drawing/2010/main" val="0"/>
@@ -4090,7 +4088,7 @@
           <w:szCs w:val="28"/>
         </w:rPr>
       </w:pPr>
-      <w:bookmarkStart w:id="5" w:name="_Toc529925772"/>
+      <w:bookmarkStart w:id="6" w:name="_Toc529925772"/>
       <w:r>
         <w:rPr>
           <w:rFonts w:ascii="Arial" w:hAnsi="Arial" w:cs="Arial"/>
@@ -4173,7 +4171,7 @@
         </w:rPr>
         <w:t xml:space="preserve"> city neighborhoods</w:t>
       </w:r>
-      <w:bookmarkEnd w:id="5"/>
+      <w:bookmarkEnd w:id="6"/>
       <w:r>
         <w:rPr>
           <w:rFonts w:ascii="Arial" w:hAnsi="Arial" w:cs="Arial"/>
@@ -4225,7 +4223,7 @@
           <w:szCs w:val="28"/>
         </w:rPr>
       </w:pPr>
-      <w:bookmarkStart w:id="6" w:name="_Toc27124228"/>
+      <w:bookmarkStart w:id="7" w:name="_Toc27124228"/>
       <w:r>
         <w:rPr>
           <w:rFonts w:ascii="Arial" w:hAnsi="Arial" w:cs="Arial"/>
@@ -4264,7 +4262,7 @@
         </w:rPr>
         <w:t>:</w:t>
       </w:r>
-      <w:bookmarkEnd w:id="6"/>
+      <w:bookmarkEnd w:id="7"/>
       <w:r>
         <w:rPr>
           <w:rFonts w:ascii="Arial" w:hAnsi="Arial" w:cs="Arial"/>
@@ -4284,8 +4282,8 @@
           <w:szCs w:val="28"/>
         </w:rPr>
       </w:pPr>
-      <w:bookmarkStart w:id="7" w:name="_Toc27124134"/>
-      <w:bookmarkStart w:id="8" w:name="_Toc27124229"/>
+      <w:bookmarkStart w:id="8" w:name="_Toc27124134"/>
+      <w:bookmarkStart w:id="9" w:name="_Toc27124229"/>
       <w:r>
         <w:rPr>
           <w:rFonts w:ascii="Arial" w:hAnsi="Arial" w:cs="Arial"/>
@@ -4312,8 +4310,8 @@
         </w:rPr>
         <w:t>-means to cluster the neighborhood into 5 clusters</w:t>
       </w:r>
-      <w:bookmarkEnd w:id="7"/>
       <w:bookmarkEnd w:id="8"/>
+      <w:bookmarkEnd w:id="9"/>
     </w:p>
     <w:p>
       <w:pPr>
@@ -4413,7 +4411,7 @@
           <w:noProof/>
         </w:rPr>
       </w:pPr>
-      <w:bookmarkStart w:id="9" w:name="_Toc529925773"/>
+      <w:bookmarkStart w:id="10" w:name="_Toc529925773"/>
       <w:r>
         <w:rPr>
           <w:noProof/>
@@ -4436,7 +4434,7 @@
                     </pic:cNvPicPr>
                   </pic:nvPicPr>
                   <pic:blipFill>
-                    <a:blip r:embed="rId15" cstate="print">
+                    <a:blip r:embed="rId14" cstate="print">
                       <a:extLst>
                         <a:ext uri="{28A0092B-C50C-407E-A947-70E740481C1C}">
                           <a14:useLocalDpi xmlns:a14="http://schemas.microsoft.com/office/drawing/2010/main" val="0"/>
@@ -4543,7 +4541,7 @@
         </w:rPr>
         <w:t xml:space="preserve"> - Linear Regression result</w:t>
       </w:r>
-      <w:bookmarkEnd w:id="9"/>
+      <w:bookmarkEnd w:id="10"/>
     </w:p>
     <w:p>
       <w:pPr>
@@ -4669,17 +4667,7 @@
           <w:sz w:val="28"/>
           <w:szCs w:val="28"/>
         </w:rPr>
-        <w:t>.</w:t>
-      </w:r>
-      <w:bookmarkStart w:id="10" w:name="_GoBack"/>
-      <w:bookmarkEnd w:id="10"/>
-      <w:r>
-        <w:rPr>
-          <w:rFonts w:ascii="Arial" w:hAnsi="Arial" w:cs="Arial"/>
-          <w:sz w:val="28"/>
-          <w:szCs w:val="28"/>
-        </w:rPr>
-        <w:t xml:space="preserve"> </w:t>
+        <w:t xml:space="preserve">. </w:t>
       </w:r>
     </w:p>
     <w:p>
@@ -4709,7 +4697,7 @@
                     </pic:cNvPicPr>
                   </pic:nvPicPr>
                   <pic:blipFill>
-                    <a:blip r:embed="rId16" cstate="print">
+                    <a:blip r:embed="rId15" cstate="print">
                       <a:extLst>
                         <a:ext uri="{28A0092B-C50C-407E-A947-70E740481C1C}">
                           <a14:useLocalDpi xmlns:a14="http://schemas.microsoft.com/office/drawing/2010/main" val="0"/>
@@ -4870,7 +4858,7 @@
                     </pic:cNvPicPr>
                   </pic:nvPicPr>
                   <pic:blipFill>
-                    <a:blip r:embed="rId17" cstate="print">
+                    <a:blip r:embed="rId16" cstate="print">
                       <a:extLst>
                         <a:ext uri="{28A0092B-C50C-407E-A947-70E740481C1C}">
                           <a14:useLocalDpi xmlns:a14="http://schemas.microsoft.com/office/drawing/2010/main" val="0"/>
@@ -4965,16 +4953,7 @@
           <w:sz w:val="28"/>
           <w:szCs w:val="28"/>
         </w:rPr>
-        <w:t xml:space="preserve">Atlanta </w:t>
-      </w:r>
-      <w:r>
-        <w:rPr>
-          <w:rFonts w:ascii="Arial" w:hAnsi="Arial" w:cs="Arial"/>
-          <w:color w:val="auto"/>
-          <w:sz w:val="28"/>
-          <w:szCs w:val="28"/>
-        </w:rPr>
-        <w:t xml:space="preserve">Sports arean and </w:t>
+        <w:t xml:space="preserve">Atlanta Sports arean and </w:t>
       </w:r>
       <w:r>
         <w:rPr>
@@ -5020,7 +4999,7 @@
                     </pic:cNvPicPr>
                   </pic:nvPicPr>
                   <pic:blipFill>
-                    <a:blip r:embed="rId18" cstate="print">
+                    <a:blip r:embed="rId17" cstate="print">
                       <a:extLst>
                         <a:ext uri="{28A0092B-C50C-407E-A947-70E740481C1C}">
                           <a14:useLocalDpi xmlns:a14="http://schemas.microsoft.com/office/drawing/2010/main" val="0"/>
@@ -5115,16 +5094,7 @@
           <w:sz w:val="28"/>
           <w:szCs w:val="28"/>
         </w:rPr>
-        <w:t xml:space="preserve">Atlanta </w:t>
-      </w:r>
-      <w:r>
-        <w:rPr>
-          <w:rFonts w:ascii="Arial" w:hAnsi="Arial" w:cs="Arial"/>
-          <w:color w:val="auto"/>
-          <w:sz w:val="28"/>
-          <w:szCs w:val="28"/>
-        </w:rPr>
-        <w:t xml:space="preserve">Farmers market and </w:t>
+        <w:t xml:space="preserve">Atlanta Farmers market and </w:t>
       </w:r>
       <w:r>
         <w:rPr>
@@ -6164,7 +6134,7 @@
                 <w:pStyle w:val="Bibliography"/>
                 <w:ind w:left="720" w:hanging="720"/>
               </w:pPr>
-              <w:hyperlink r:id="rId19" w:history="1">
+              <w:hyperlink r:id="rId18" w:history="1">
                 <w:r>
                   <w:rPr>
                     <w:rStyle w:val="Hyperlink"/>
@@ -6179,8 +6149,8 @@
       </w:sdtContent>
     </w:sdt>
     <w:sectPr>
-      <w:headerReference w:type="default" r:id="rId20"/>
-      <w:footerReference w:type="default" r:id="rId21"/>
+      <w:headerReference w:type="default" r:id="rId19"/>
+      <w:footerReference w:type="default" r:id="rId20"/>
       <w:pgSz w:w="12240" w:h="15840"/>
       <w:pgMar w:top="1440" w:right="1440" w:bottom="1440" w:left="1440" w:header="720" w:footer="720" w:gutter="0"/>
       <w:pgNumType w:start="0"/>
@@ -7791,7 +7761,7 @@
 </file>
 
 <file path=customXml/itemProps1.xml><?xml version="1.0" encoding="utf-8"?>
-<ds:datastoreItem xmlns:ds="http://schemas.openxmlformats.org/officeDocument/2006/customXml" ds:itemID="{90AF6625-9324-4381-8BF8-686B40BC05F0}">
+<ds:datastoreItem xmlns:ds="http://schemas.openxmlformats.org/officeDocument/2006/customXml" ds:itemID="{FF4C6AF5-55EF-4607-BA3E-9D4D605098A5}">
   <ds:schemaRefs>
     <ds:schemaRef ds:uri="http://schemas.openxmlformats.org/officeDocument/2006/bibliography"/>
   </ds:schemaRefs>

</xml_diff>